<commit_message>
feat: update document 3
</commit_message>
<xml_diff>
--- a/Cursus.Document/Cursus - Architectural Design Document.docx
+++ b/Cursus.Document/Cursus - Architectural Design Document.docx
@@ -1082,6 +1082,95 @@
           <w:rFonts w:hint="default"/>
         </w:rPr>
       </w:pPr>
+    </w:p>
+    <w:p>
+      <w:pPr>
+        <w:pStyle w:val="7"/>
+        <w:bidi w:val="0"/>
+        <w:rPr>
+          <w:rFonts w:hint="default"/>
+          <w:lang w:val="en-US"/>
+        </w:rPr>
+      </w:pPr>
+      <w:r>
+        <w:rPr>
+          <w:rFonts w:hint="default"/>
+        </w:rPr>
+        <w:t>8. Deployment and Hostin</w:t>
+      </w:r>
+      <w:r>
+        <w:rPr>
+          <w:rFonts w:hint="default"/>
+          <w:lang w:val="en-US"/>
+        </w:rPr>
+        <w:t>g</w:t>
+      </w:r>
+    </w:p>
+    <w:p>
+      <w:pPr>
+        <w:rPr>
+          <w:rFonts w:hint="default"/>
+        </w:rPr>
+      </w:pPr>
+    </w:p>
+    <w:p>
+      <w:pPr>
+        <w:rPr>
+          <w:rFonts w:hint="default"/>
+        </w:rPr>
+      </w:pPr>
+      <w:r>
+        <w:rPr>
+          <w:rFonts w:hint="default"/>
+        </w:rPr>
+        <w:t xml:space="preserve">The web application will be hosted on </w:t>
+      </w:r>
+      <w:r>
+        <w:rPr>
+          <w:rFonts w:hint="default"/>
+          <w:lang w:val="en-US"/>
+        </w:rPr>
+        <w:t>Azure and Docker</w:t>
+      </w:r>
+      <w:r>
+        <w:rPr>
+          <w:rFonts w:hint="default"/>
+        </w:rPr>
+        <w:t>,</w:t>
+      </w:r>
+      <w:r>
+        <w:rPr>
+          <w:rFonts w:hint="default"/>
+          <w:lang w:val="en-US"/>
+        </w:rPr>
+        <w:t xml:space="preserve"> </w:t>
+      </w:r>
+      <w:r>
+        <w:rPr>
+          <w:rFonts w:hint="default"/>
+        </w:rPr>
+        <w:t xml:space="preserve"> a popular cloud platform for deploying and scaling modern web applications. The application will be continuously deployed from the main </w:t>
+      </w:r>
+      <w:r>
+        <w:rPr>
+          <w:rFonts w:hint="default"/>
+          <w:lang w:val="en-US"/>
+        </w:rPr>
+        <w:t>Git-lab</w:t>
+      </w:r>
+      <w:r>
+        <w:rPr>
+          <w:rFonts w:hint="default"/>
+        </w:rPr>
+        <w:t xml:space="preserve"> repository, ensuring seamless updates and rollbacks.</w:t>
+      </w:r>
+    </w:p>
+    <w:p>
+      <w:pPr>
+        <w:rPr>
+          <w:rFonts w:hint="default"/>
+        </w:rPr>
+      </w:pPr>
       <w:bookmarkStart w:id="0" w:name="_GoBack"/>
       <w:bookmarkEnd w:id="0"/>
     </w:p>
@@ -1097,70 +1186,400 @@
       <w:r>
         <w:rPr>
           <w:rFonts w:hint="default"/>
-        </w:rPr>
-        <w:t>8. Deployment and Hostin</w:t>
-      </w:r>
-      <w:r>
-        <w:rPr>
-          <w:rFonts w:hint="default"/>
-          <w:lang w:val="en-US"/>
-        </w:rPr>
-        <w:t>g</w:t>
-      </w:r>
-    </w:p>
-    <w:p>
-      <w:pPr>
-        <w:rPr>
-          <w:rFonts w:hint="default"/>
-        </w:rPr>
-      </w:pPr>
-    </w:p>
-    <w:p>
-      <w:r>
-        <w:rPr>
-          <w:rFonts w:hint="default"/>
-        </w:rPr>
-        <w:t xml:space="preserve">The web application will be hosted on </w:t>
-      </w:r>
-      <w:r>
-        <w:rPr>
-          <w:rFonts w:hint="default"/>
-          <w:lang w:val="en-US"/>
-        </w:rPr>
-        <w:t>Azure and Docker</w:t>
-      </w:r>
-      <w:r>
-        <w:rPr>
-          <w:rFonts w:hint="default"/>
-        </w:rPr>
-        <w:t>,</w:t>
-      </w:r>
-      <w:r>
-        <w:rPr>
-          <w:rFonts w:hint="default"/>
-          <w:lang w:val="en-US"/>
-        </w:rPr>
-        <w:t xml:space="preserve"> </w:t>
-      </w:r>
-      <w:r>
-        <w:rPr>
-          <w:rFonts w:hint="default"/>
-        </w:rPr>
-        <w:t xml:space="preserve"> a popular cloud platform for deploying and scaling modern web applications. The application will be continuously deployed from the main </w:t>
-      </w:r>
-      <w:r>
-        <w:rPr>
-          <w:rFonts w:hint="default"/>
-          <w:lang w:val="en-US"/>
-        </w:rPr>
-        <w:t>Git-lab</w:t>
-      </w:r>
-      <w:r>
-        <w:rPr>
-          <w:rFonts w:hint="default"/>
-        </w:rPr>
-        <w:t xml:space="preserve"> repository, ensuring seamless updates and rollbacks.</w:t>
-      </w:r>
+          <w:lang w:val="en-US"/>
+        </w:rPr>
+        <w:t>9</w:t>
+      </w:r>
+      <w:r>
+        <w:rPr>
+          <w:rFonts w:hint="default"/>
+        </w:rPr>
+        <w:t xml:space="preserve">. </w:t>
+      </w:r>
+      <w:r>
+        <w:rPr>
+          <w:rFonts w:hint="default"/>
+          <w:lang w:val="en-US"/>
+        </w:rPr>
+        <w:t>Database Design</w:t>
+      </w:r>
+    </w:p>
+    <w:p>
+      <w:pPr>
+        <w:rPr>
+          <w:rFonts w:hint="default"/>
+        </w:rPr>
+      </w:pPr>
+    </w:p>
+    <w:p>
+      <w:r>
+        <w:drawing>
+          <wp:inline distT="0" distB="0" distL="114300" distR="114300">
+            <wp:extent cx="5264785" cy="1718310"/>
+            <wp:effectExtent l="0" t="0" r="8255" b="3810"/>
+            <wp:docPr id="1" name="Picture 1"/>
+            <wp:cNvGraphicFramePr>
+              <a:graphicFrameLocks xmlns:a="http://schemas.openxmlformats.org/drawingml/2006/main" noChangeAspect="1"/>
+            </wp:cNvGraphicFramePr>
+            <a:graphic xmlns:a="http://schemas.openxmlformats.org/drawingml/2006/main">
+              <a:graphicData uri="http://schemas.openxmlformats.org/drawingml/2006/picture">
+                <pic:pic xmlns:pic="http://schemas.openxmlformats.org/drawingml/2006/picture">
+                  <pic:nvPicPr>
+                    <pic:cNvPr id="1" name="Picture 1"/>
+                    <pic:cNvPicPr>
+                      <a:picLocks noChangeAspect="1"/>
+                    </pic:cNvPicPr>
+                  </pic:nvPicPr>
+                  <pic:blipFill>
+                    <a:blip r:embed="rId4"/>
+                    <a:stretch>
+                      <a:fillRect/>
+                    </a:stretch>
+                  </pic:blipFill>
+                  <pic:spPr>
+                    <a:xfrm>
+                      <a:off x="0" y="0"/>
+                      <a:ext cx="5264785" cy="1718310"/>
+                    </a:xfrm>
+                    <a:prstGeom prst="rect">
+                      <a:avLst/>
+                    </a:prstGeom>
+                    <a:noFill/>
+                    <a:ln>
+                      <a:noFill/>
+                    </a:ln>
+                  </pic:spPr>
+                </pic:pic>
+              </a:graphicData>
+            </a:graphic>
+          </wp:inline>
+        </w:drawing>
+      </w:r>
+    </w:p>
+    <w:p/>
+    <w:p>
+      <w:r>
+        <w:drawing>
+          <wp:inline distT="0" distB="0" distL="114300" distR="114300">
+            <wp:extent cx="5271135" cy="3796665"/>
+            <wp:effectExtent l="0" t="0" r="1905" b="13335"/>
+            <wp:docPr id="2" name="Picture 2"/>
+            <wp:cNvGraphicFramePr>
+              <a:graphicFrameLocks xmlns:a="http://schemas.openxmlformats.org/drawingml/2006/main" noChangeAspect="1"/>
+            </wp:cNvGraphicFramePr>
+            <a:graphic xmlns:a="http://schemas.openxmlformats.org/drawingml/2006/main">
+              <a:graphicData uri="http://schemas.openxmlformats.org/drawingml/2006/picture">
+                <pic:pic xmlns:pic="http://schemas.openxmlformats.org/drawingml/2006/picture">
+                  <pic:nvPicPr>
+                    <pic:cNvPr id="2" name="Picture 2"/>
+                    <pic:cNvPicPr>
+                      <a:picLocks noChangeAspect="1"/>
+                    </pic:cNvPicPr>
+                  </pic:nvPicPr>
+                  <pic:blipFill>
+                    <a:blip r:embed="rId5"/>
+                    <a:stretch>
+                      <a:fillRect/>
+                    </a:stretch>
+                  </pic:blipFill>
+                  <pic:spPr>
+                    <a:xfrm>
+                      <a:off x="0" y="0"/>
+                      <a:ext cx="5271135" cy="3796665"/>
+                    </a:xfrm>
+                    <a:prstGeom prst="rect">
+                      <a:avLst/>
+                    </a:prstGeom>
+                    <a:noFill/>
+                    <a:ln>
+                      <a:noFill/>
+                    </a:ln>
+                  </pic:spPr>
+                </pic:pic>
+              </a:graphicData>
+            </a:graphic>
+          </wp:inline>
+        </w:drawing>
+      </w:r>
+    </w:p>
+    <w:p>
+      <w:r>
+        <w:drawing>
+          <wp:inline distT="0" distB="0" distL="114300" distR="114300">
+            <wp:extent cx="5269865" cy="2724150"/>
+            <wp:effectExtent l="0" t="0" r="3175" b="3810"/>
+            <wp:docPr id="3" name="Picture 3"/>
+            <wp:cNvGraphicFramePr>
+              <a:graphicFrameLocks xmlns:a="http://schemas.openxmlformats.org/drawingml/2006/main" noChangeAspect="1"/>
+            </wp:cNvGraphicFramePr>
+            <a:graphic xmlns:a="http://schemas.openxmlformats.org/drawingml/2006/main">
+              <a:graphicData uri="http://schemas.openxmlformats.org/drawingml/2006/picture">
+                <pic:pic xmlns:pic="http://schemas.openxmlformats.org/drawingml/2006/picture">
+                  <pic:nvPicPr>
+                    <pic:cNvPr id="3" name="Picture 3"/>
+                    <pic:cNvPicPr>
+                      <a:picLocks noChangeAspect="1"/>
+                    </pic:cNvPicPr>
+                  </pic:nvPicPr>
+                  <pic:blipFill>
+                    <a:blip r:embed="rId6"/>
+                    <a:stretch>
+                      <a:fillRect/>
+                    </a:stretch>
+                  </pic:blipFill>
+                  <pic:spPr>
+                    <a:xfrm>
+                      <a:off x="0" y="0"/>
+                      <a:ext cx="5269865" cy="2724150"/>
+                    </a:xfrm>
+                    <a:prstGeom prst="rect">
+                      <a:avLst/>
+                    </a:prstGeom>
+                    <a:noFill/>
+                    <a:ln>
+                      <a:noFill/>
+                    </a:ln>
+                  </pic:spPr>
+                </pic:pic>
+              </a:graphicData>
+            </a:graphic>
+          </wp:inline>
+        </w:drawing>
+      </w:r>
+    </w:p>
+    <w:p/>
+    <w:p>
+      <w:r>
+        <w:drawing>
+          <wp:inline distT="0" distB="0" distL="114300" distR="114300">
+            <wp:extent cx="5273040" cy="4821555"/>
+            <wp:effectExtent l="0" t="0" r="0" b="9525"/>
+            <wp:docPr id="4" name="Picture 4"/>
+            <wp:cNvGraphicFramePr>
+              <a:graphicFrameLocks xmlns:a="http://schemas.openxmlformats.org/drawingml/2006/main" noChangeAspect="1"/>
+            </wp:cNvGraphicFramePr>
+            <a:graphic xmlns:a="http://schemas.openxmlformats.org/drawingml/2006/main">
+              <a:graphicData uri="http://schemas.openxmlformats.org/drawingml/2006/picture">
+                <pic:pic xmlns:pic="http://schemas.openxmlformats.org/drawingml/2006/picture">
+                  <pic:nvPicPr>
+                    <pic:cNvPr id="4" name="Picture 4"/>
+                    <pic:cNvPicPr>
+                      <a:picLocks noChangeAspect="1"/>
+                    </pic:cNvPicPr>
+                  </pic:nvPicPr>
+                  <pic:blipFill>
+                    <a:blip r:embed="rId7"/>
+                    <a:stretch>
+                      <a:fillRect/>
+                    </a:stretch>
+                  </pic:blipFill>
+                  <pic:spPr>
+                    <a:xfrm>
+                      <a:off x="0" y="0"/>
+                      <a:ext cx="5273040" cy="4821555"/>
+                    </a:xfrm>
+                    <a:prstGeom prst="rect">
+                      <a:avLst/>
+                    </a:prstGeom>
+                    <a:noFill/>
+                    <a:ln>
+                      <a:noFill/>
+                    </a:ln>
+                  </pic:spPr>
+                </pic:pic>
+              </a:graphicData>
+            </a:graphic>
+          </wp:inline>
+        </w:drawing>
+      </w:r>
+    </w:p>
+    <w:p>
+      <w:r>
+        <w:drawing>
+          <wp:inline distT="0" distB="0" distL="114300" distR="114300">
+            <wp:extent cx="5271770" cy="3539490"/>
+            <wp:effectExtent l="0" t="0" r="1270" b="11430"/>
+            <wp:docPr id="5" name="Picture 5"/>
+            <wp:cNvGraphicFramePr>
+              <a:graphicFrameLocks xmlns:a="http://schemas.openxmlformats.org/drawingml/2006/main" noChangeAspect="1"/>
+            </wp:cNvGraphicFramePr>
+            <a:graphic xmlns:a="http://schemas.openxmlformats.org/drawingml/2006/main">
+              <a:graphicData uri="http://schemas.openxmlformats.org/drawingml/2006/picture">
+                <pic:pic xmlns:pic="http://schemas.openxmlformats.org/drawingml/2006/picture">
+                  <pic:nvPicPr>
+                    <pic:cNvPr id="5" name="Picture 5"/>
+                    <pic:cNvPicPr>
+                      <a:picLocks noChangeAspect="1"/>
+                    </pic:cNvPicPr>
+                  </pic:nvPicPr>
+                  <pic:blipFill>
+                    <a:blip r:embed="rId8"/>
+                    <a:stretch>
+                      <a:fillRect/>
+                    </a:stretch>
+                  </pic:blipFill>
+                  <pic:spPr>
+                    <a:xfrm>
+                      <a:off x="0" y="0"/>
+                      <a:ext cx="5271770" cy="3539490"/>
+                    </a:xfrm>
+                    <a:prstGeom prst="rect">
+                      <a:avLst/>
+                    </a:prstGeom>
+                    <a:noFill/>
+                    <a:ln>
+                      <a:noFill/>
+                    </a:ln>
+                  </pic:spPr>
+                </pic:pic>
+              </a:graphicData>
+            </a:graphic>
+          </wp:inline>
+        </w:drawing>
+      </w:r>
+    </w:p>
+    <w:p>
+      <w:r>
+        <w:drawing>
+          <wp:inline distT="0" distB="0" distL="114300" distR="114300">
+            <wp:extent cx="5267325" cy="2318385"/>
+            <wp:effectExtent l="0" t="0" r="5715" b="13335"/>
+            <wp:docPr id="6" name="Picture 6"/>
+            <wp:cNvGraphicFramePr>
+              <a:graphicFrameLocks xmlns:a="http://schemas.openxmlformats.org/drawingml/2006/main" noChangeAspect="1"/>
+            </wp:cNvGraphicFramePr>
+            <a:graphic xmlns:a="http://schemas.openxmlformats.org/drawingml/2006/main">
+              <a:graphicData uri="http://schemas.openxmlformats.org/drawingml/2006/picture">
+                <pic:pic xmlns:pic="http://schemas.openxmlformats.org/drawingml/2006/picture">
+                  <pic:nvPicPr>
+                    <pic:cNvPr id="6" name="Picture 6"/>
+                    <pic:cNvPicPr>
+                      <a:picLocks noChangeAspect="1"/>
+                    </pic:cNvPicPr>
+                  </pic:nvPicPr>
+                  <pic:blipFill>
+                    <a:blip r:embed="rId9"/>
+                    <a:stretch>
+                      <a:fillRect/>
+                    </a:stretch>
+                  </pic:blipFill>
+                  <pic:spPr>
+                    <a:xfrm>
+                      <a:off x="0" y="0"/>
+                      <a:ext cx="5267325" cy="2318385"/>
+                    </a:xfrm>
+                    <a:prstGeom prst="rect">
+                      <a:avLst/>
+                    </a:prstGeom>
+                    <a:noFill/>
+                    <a:ln>
+                      <a:noFill/>
+                    </a:ln>
+                  </pic:spPr>
+                </pic:pic>
+              </a:graphicData>
+            </a:graphic>
+          </wp:inline>
+        </w:drawing>
+      </w:r>
+    </w:p>
+    <w:p>
+      <w:r>
+        <w:drawing>
+          <wp:inline distT="0" distB="0" distL="114300" distR="114300">
+            <wp:extent cx="5261610" cy="2562225"/>
+            <wp:effectExtent l="0" t="0" r="11430" b="13335"/>
+            <wp:docPr id="7" name="Picture 7"/>
+            <wp:cNvGraphicFramePr>
+              <a:graphicFrameLocks xmlns:a="http://schemas.openxmlformats.org/drawingml/2006/main" noChangeAspect="1"/>
+            </wp:cNvGraphicFramePr>
+            <a:graphic xmlns:a="http://schemas.openxmlformats.org/drawingml/2006/main">
+              <a:graphicData uri="http://schemas.openxmlformats.org/drawingml/2006/picture">
+                <pic:pic xmlns:pic="http://schemas.openxmlformats.org/drawingml/2006/picture">
+                  <pic:nvPicPr>
+                    <pic:cNvPr id="7" name="Picture 7"/>
+                    <pic:cNvPicPr>
+                      <a:picLocks noChangeAspect="1"/>
+                    </pic:cNvPicPr>
+                  </pic:nvPicPr>
+                  <pic:blipFill>
+                    <a:blip r:embed="rId10"/>
+                    <a:stretch>
+                      <a:fillRect/>
+                    </a:stretch>
+                  </pic:blipFill>
+                  <pic:spPr>
+                    <a:xfrm>
+                      <a:off x="0" y="0"/>
+                      <a:ext cx="5261610" cy="2562225"/>
+                    </a:xfrm>
+                    <a:prstGeom prst="rect">
+                      <a:avLst/>
+                    </a:prstGeom>
+                    <a:noFill/>
+                    <a:ln>
+                      <a:noFill/>
+                    </a:ln>
+                  </pic:spPr>
+                </pic:pic>
+              </a:graphicData>
+            </a:graphic>
+          </wp:inline>
+        </w:drawing>
+      </w:r>
+    </w:p>
+    <w:p>
+      <w:r>
+        <w:drawing>
+          <wp:inline distT="0" distB="0" distL="114300" distR="114300">
+            <wp:extent cx="5262880" cy="2886075"/>
+            <wp:effectExtent l="0" t="0" r="10160" b="9525"/>
+            <wp:docPr id="8" name="Picture 8"/>
+            <wp:cNvGraphicFramePr>
+              <a:graphicFrameLocks xmlns:a="http://schemas.openxmlformats.org/drawingml/2006/main" noChangeAspect="1"/>
+            </wp:cNvGraphicFramePr>
+            <a:graphic xmlns:a="http://schemas.openxmlformats.org/drawingml/2006/main">
+              <a:graphicData uri="http://schemas.openxmlformats.org/drawingml/2006/picture">
+                <pic:pic xmlns:pic="http://schemas.openxmlformats.org/drawingml/2006/picture">
+                  <pic:nvPicPr>
+                    <pic:cNvPr id="8" name="Picture 8"/>
+                    <pic:cNvPicPr>
+                      <a:picLocks noChangeAspect="1"/>
+                    </pic:cNvPicPr>
+                  </pic:nvPicPr>
+                  <pic:blipFill>
+                    <a:blip r:embed="rId11"/>
+                    <a:stretch>
+                      <a:fillRect/>
+                    </a:stretch>
+                  </pic:blipFill>
+                  <pic:spPr>
+                    <a:xfrm>
+                      <a:off x="0" y="0"/>
+                      <a:ext cx="5262880" cy="2886075"/>
+                    </a:xfrm>
+                    <a:prstGeom prst="rect">
+                      <a:avLst/>
+                    </a:prstGeom>
+                    <a:noFill/>
+                    <a:ln>
+                      <a:noFill/>
+                    </a:ln>
+                  </pic:spPr>
+                </pic:pic>
+              </a:graphicData>
+            </a:graphic>
+          </wp:inline>
+        </w:drawing>
+      </w:r>
+    </w:p>
+    <w:p>
+      <w:pPr>
+        <w:rPr>
+          <w:rFonts w:hint="default"/>
+          <w:lang w:val="vi-VN"/>
+        </w:rPr>
+      </w:pPr>
     </w:p>
     <w:sectPr>
       <w:pgSz w:w="11906" w:h="16838"/>

</xml_diff>